<commit_message>
update the doc file
</commit_message>
<xml_diff>
--- a/Assignment_1_WLH-Group.docx
+++ b/Assignment_1_WLH-Group.docx
@@ -311,7 +311,15 @@
         <w:t xml:space="preserve"> </w:t>
       </w:r>
       <w:r>
-        <w:t xml:space="preserve">Product Name, Amount, Price, then click the &lt;Insert&gt; button,  when insert succussed, it will </w:t>
+        <w:t xml:space="preserve">Product Name, Amount, Price, then click the &lt;Insert&gt; </w:t>
+      </w:r>
+      <w:proofErr w:type="gramStart"/>
+      <w:r>
+        <w:t>button,  when</w:t>
+      </w:r>
+      <w:proofErr w:type="gramEnd"/>
+      <w:r>
+        <w:t xml:space="preserve"> insert succussed, it will </w:t>
       </w:r>
       <w:r>
         <w:t xml:space="preserve">pop-up </w:t>
@@ -506,7 +514,15 @@
         <w:pStyle w:val="ListParagraph"/>
       </w:pPr>
       <w:r>
-        <w:t xml:space="preserve">Select any record of the list ,then modify any attribute you want, then click the &lt;Update&gt; button,  when update succussed, it will </w:t>
+        <w:t xml:space="preserve">Select any record of the </w:t>
+      </w:r>
+      <w:proofErr w:type="gramStart"/>
+      <w:r>
+        <w:t>list ,then</w:t>
+      </w:r>
+      <w:proofErr w:type="gramEnd"/>
+      <w:r>
+        <w:t xml:space="preserve"> modify any attribute you want, then click the &lt;Update&gt; button,  when update succussed, it will </w:t>
       </w:r>
       <w:r>
         <w:t xml:space="preserve">pop-up </w:t>
@@ -878,7 +894,15 @@
         <w:pStyle w:val="ListParagraph"/>
       </w:pPr>
       <w:r>
-        <w:t xml:space="preserve">Select any record of the list, then click the &lt;Delete&gt; button,  when update succussed, it will </w:t>
+        <w:t xml:space="preserve">Select any record of the list, then click the &lt;Delete&gt; </w:t>
+      </w:r>
+      <w:proofErr w:type="gramStart"/>
+      <w:r>
+        <w:t>button,  when</w:t>
+      </w:r>
+      <w:proofErr w:type="gramEnd"/>
+      <w:r>
+        <w:t xml:space="preserve"> update succussed, it will </w:t>
       </w:r>
       <w:r>
         <w:t xml:space="preserve">pop-up </w:t>
@@ -1258,10 +1282,15 @@
       </w:r>
     </w:p>
     <w:p>
-      <w:r>
+      <w:pPr>
         <w:rPr>
           <w:rFonts w:hint="eastAsia"/>
         </w:rPr>
+      </w:pPr>
+      <w:r>
+        <w:rPr>
+          <w:rFonts w:hint="eastAsia"/>
+        </w:rPr>
         <w:t>Through</w:t>
       </w:r>
       <w:r>
@@ -1291,7 +1320,43 @@
         <w:t>dialogue box</w:t>
       </w:r>
       <w:r>
-        <w:t>.</w:t>
+        <w:t>. O</w:t>
+      </w:r>
+      <w:r>
+        <w:rPr>
+          <w:rFonts w:hint="eastAsia"/>
+        </w:rPr>
+        <w:t>nce</w:t>
+      </w:r>
+      <w:r>
+        <w:t xml:space="preserve"> </w:t>
+      </w:r>
+      <w:r>
+        <w:rPr>
+          <w:rFonts w:hint="eastAsia"/>
+        </w:rPr>
+        <w:t>confirm</w:t>
+      </w:r>
+      <w:r>
+        <w:rPr>
+          <w:rFonts w:hint="eastAsia"/>
+        </w:rPr>
+        <w:t>，</w:t>
+      </w:r>
+      <w:r>
+        <w:rPr>
+          <w:rFonts w:hint="eastAsia"/>
+        </w:rPr>
+        <w:t>t</w:t>
+      </w:r>
+      <w:r>
+        <w:t xml:space="preserve">he Amount of Product database will be </w:t>
+      </w:r>
+      <w:r>
+        <w:t>reduce</w:t>
+      </w:r>
+      <w:r>
+        <w:t xml:space="preserve">d. If not confirm, it will not be reduced. </w:t>
       </w:r>
     </w:p>
     <w:p>
@@ -1530,6 +1595,582 @@
                         <a14:shadowObscured xmlns:a14="http://schemas.microsoft.com/office/drawing/2010/main"/>
                       </a:ext>
                     </a:extLst>
+                  </pic:spPr>
+                </pic:pic>
+              </a:graphicData>
+            </a:graphic>
+          </wp:inline>
+        </w:drawing>
+      </w:r>
+    </w:p>
+    <w:p>
+      <w:pPr>
+        <w:jc w:val="center"/>
+      </w:pPr>
+      <w:r>
+        <w:rPr>
+          <w:noProof/>
+        </w:rPr>
+        <mc:AlternateContent>
+          <mc:Choice Requires="wps">
+            <w:drawing>
+              <wp:anchor distT="0" distB="0" distL="114300" distR="114300" simplePos="0" relativeHeight="251679744" behindDoc="0" locked="0" layoutInCell="1" allowOverlap="1" wp14:anchorId="2ECD7364" wp14:editId="60E5E270">
+                <wp:simplePos x="0" y="0"/>
+                <wp:positionH relativeFrom="column">
+                  <wp:posOffset>2588541</wp:posOffset>
+                </wp:positionH>
+                <wp:positionV relativeFrom="paragraph">
+                  <wp:posOffset>873125</wp:posOffset>
+                </wp:positionV>
+                <wp:extent cx="1288415" cy="136525"/>
+                <wp:effectExtent l="0" t="0" r="26035" b="15875"/>
+                <wp:wrapNone/>
+                <wp:docPr id="25" name="Rectangle 25"/>
+                <wp:cNvGraphicFramePr/>
+                <a:graphic xmlns:a="http://schemas.openxmlformats.org/drawingml/2006/main">
+                  <a:graphicData uri="http://schemas.microsoft.com/office/word/2010/wordprocessingShape">
+                    <wps:wsp>
+                      <wps:cNvSpPr/>
+                      <wps:spPr>
+                        <a:xfrm>
+                          <a:off x="0" y="0"/>
+                          <a:ext cx="1288415" cy="136525"/>
+                        </a:xfrm>
+                        <a:prstGeom prst="rect">
+                          <a:avLst/>
+                        </a:prstGeom>
+                        <a:noFill/>
+                        <a:ln>
+                          <a:solidFill>
+                            <a:srgbClr val="FF0000"/>
+                          </a:solidFill>
+                        </a:ln>
+                      </wps:spPr>
+                      <wps:style>
+                        <a:lnRef idx="2">
+                          <a:schemeClr val="accent1">
+                            <a:shade val="50000"/>
+                          </a:schemeClr>
+                        </a:lnRef>
+                        <a:fillRef idx="1">
+                          <a:schemeClr val="accent1"/>
+                        </a:fillRef>
+                        <a:effectRef idx="0">
+                          <a:schemeClr val="accent1"/>
+                        </a:effectRef>
+                        <a:fontRef idx="minor">
+                          <a:schemeClr val="lt1"/>
+                        </a:fontRef>
+                      </wps:style>
+                      <wps:bodyPr rot="0" spcFirstLastPara="0" vertOverflow="overflow" horzOverflow="overflow" vert="horz" wrap="square" lIns="91440" tIns="45720" rIns="91440" bIns="45720" numCol="1" spcCol="0" rtlCol="0" fromWordArt="0" anchor="ctr" anchorCtr="0" forceAA="0" compatLnSpc="1">
+                        <a:prstTxWarp prst="textNoShape">
+                          <a:avLst/>
+                        </a:prstTxWarp>
+                        <a:noAutofit/>
+                      </wps:bodyPr>
+                    </wps:wsp>
+                  </a:graphicData>
+                </a:graphic>
+                <wp14:sizeRelH relativeFrom="margin">
+                  <wp14:pctWidth>0</wp14:pctWidth>
+                </wp14:sizeRelH>
+                <wp14:sizeRelV relativeFrom="margin">
+                  <wp14:pctHeight>0</wp14:pctHeight>
+                </wp14:sizeRelV>
+              </wp:anchor>
+            </w:drawing>
+          </mc:Choice>
+          <mc:Fallback>
+            <w:pict>
+              <v:rect w14:anchorId="621C8254" id="Rectangle 25" o:spid="_x0000_s1026" style="position:absolute;margin-left:203.8pt;margin-top:68.75pt;width:101.45pt;height:10.75pt;z-index:251679744;visibility:visible;mso-wrap-style:square;mso-width-percent:0;mso-height-percent:0;mso-wrap-distance-left:9pt;mso-wrap-distance-top:0;mso-wrap-distance-right:9pt;mso-wrap-distance-bottom:0;mso-position-horizontal:absolute;mso-position-horizontal-relative:text;mso-position-vertical:absolute;mso-position-vertical-relative:text;mso-width-percent:0;mso-height-percent:0;mso-width-relative:margin;mso-height-relative:margin;v-text-anchor:middle" o:gfxdata="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" filled="f" strokecolor="red" strokeweight="1pt"/>
+            </w:pict>
+          </mc:Fallback>
+        </mc:AlternateContent>
+      </w:r>
+      <w:r>
+        <w:rPr>
+          <w:noProof/>
+        </w:rPr>
+        <mc:AlternateContent>
+          <mc:Choice Requires="wps">
+            <w:drawing>
+              <wp:anchor distT="0" distB="0" distL="114300" distR="114300" simplePos="0" relativeHeight="251675648" behindDoc="0" locked="0" layoutInCell="1" allowOverlap="1" wp14:anchorId="1DBCAE77" wp14:editId="15A7388F">
+                <wp:simplePos x="0" y="0"/>
+                <wp:positionH relativeFrom="column">
+                  <wp:posOffset>2588260</wp:posOffset>
+                </wp:positionH>
+                <wp:positionV relativeFrom="paragraph">
+                  <wp:posOffset>279400</wp:posOffset>
+                </wp:positionV>
+                <wp:extent cx="1288415" cy="136525"/>
+                <wp:effectExtent l="0" t="0" r="26035" b="15875"/>
+                <wp:wrapNone/>
+                <wp:docPr id="23" name="Rectangle 23"/>
+                <wp:cNvGraphicFramePr/>
+                <a:graphic xmlns:a="http://schemas.openxmlformats.org/drawingml/2006/main">
+                  <a:graphicData uri="http://schemas.microsoft.com/office/word/2010/wordprocessingShape">
+                    <wps:wsp>
+                      <wps:cNvSpPr/>
+                      <wps:spPr>
+                        <a:xfrm>
+                          <a:off x="0" y="0"/>
+                          <a:ext cx="1288415" cy="136525"/>
+                        </a:xfrm>
+                        <a:prstGeom prst="rect">
+                          <a:avLst/>
+                        </a:prstGeom>
+                        <a:noFill/>
+                        <a:ln>
+                          <a:solidFill>
+                            <a:srgbClr val="FF0000"/>
+                          </a:solidFill>
+                        </a:ln>
+                      </wps:spPr>
+                      <wps:style>
+                        <a:lnRef idx="2">
+                          <a:schemeClr val="accent1">
+                            <a:shade val="50000"/>
+                          </a:schemeClr>
+                        </a:lnRef>
+                        <a:fillRef idx="1">
+                          <a:schemeClr val="accent1"/>
+                        </a:fillRef>
+                        <a:effectRef idx="0">
+                          <a:schemeClr val="accent1"/>
+                        </a:effectRef>
+                        <a:fontRef idx="minor">
+                          <a:schemeClr val="lt1"/>
+                        </a:fontRef>
+                      </wps:style>
+                      <wps:bodyPr rot="0" spcFirstLastPara="0" vertOverflow="overflow" horzOverflow="overflow" vert="horz" wrap="square" lIns="91440" tIns="45720" rIns="91440" bIns="45720" numCol="1" spcCol="0" rtlCol="0" fromWordArt="0" anchor="ctr" anchorCtr="0" forceAA="0" compatLnSpc="1">
+                        <a:prstTxWarp prst="textNoShape">
+                          <a:avLst/>
+                        </a:prstTxWarp>
+                        <a:noAutofit/>
+                      </wps:bodyPr>
+                    </wps:wsp>
+                  </a:graphicData>
+                </a:graphic>
+                <wp14:sizeRelH relativeFrom="margin">
+                  <wp14:pctWidth>0</wp14:pctWidth>
+                </wp14:sizeRelH>
+                <wp14:sizeRelV relativeFrom="margin">
+                  <wp14:pctHeight>0</wp14:pctHeight>
+                </wp14:sizeRelV>
+              </wp:anchor>
+            </w:drawing>
+          </mc:Choice>
+          <mc:Fallback>
+            <w:pict>
+              <v:rect w14:anchorId="08DD0689" id="Rectangle 23" o:spid="_x0000_s1026" style="position:absolute;margin-left:203.8pt;margin-top:22pt;width:101.45pt;height:10.75pt;z-index:251675648;visibility:visible;mso-wrap-style:square;mso-width-percent:0;mso-height-percent:0;mso-wrap-distance-left:9pt;mso-wrap-distance-top:0;mso-wrap-distance-right:9pt;mso-wrap-distance-bottom:0;mso-position-horizontal:absolute;mso-position-horizontal-relative:text;mso-position-vertical:absolute;mso-position-vertical-relative:text;mso-width-percent:0;mso-height-percent:0;mso-width-relative:margin;mso-height-relative:margin;v-text-anchor:middle" o:gfxdata="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" filled="f" strokecolor="red" strokeweight="1pt"/>
+            </w:pict>
+          </mc:Fallback>
+        </mc:AlternateContent>
+      </w:r>
+      <w:r>
+        <w:rPr>
+          <w:noProof/>
+        </w:rPr>
+        <mc:AlternateContent>
+          <mc:Choice Requires="wps">
+            <w:drawing>
+              <wp:anchor distT="0" distB="0" distL="114300" distR="114300" simplePos="0" relativeHeight="251677696" behindDoc="0" locked="0" layoutInCell="1" allowOverlap="1" wp14:anchorId="35154140" wp14:editId="7AE0DE14">
+                <wp:simplePos x="0" y="0"/>
+                <wp:positionH relativeFrom="column">
+                  <wp:posOffset>2588541</wp:posOffset>
+                </wp:positionH>
+                <wp:positionV relativeFrom="paragraph">
+                  <wp:posOffset>504825</wp:posOffset>
+                </wp:positionV>
+                <wp:extent cx="1288473" cy="136566"/>
+                <wp:effectExtent l="0" t="0" r="26035" b="15875"/>
+                <wp:wrapNone/>
+                <wp:docPr id="24" name="Rectangle 24"/>
+                <wp:cNvGraphicFramePr/>
+                <a:graphic xmlns:a="http://schemas.openxmlformats.org/drawingml/2006/main">
+                  <a:graphicData uri="http://schemas.microsoft.com/office/word/2010/wordprocessingShape">
+                    <wps:wsp>
+                      <wps:cNvSpPr/>
+                      <wps:spPr>
+                        <a:xfrm>
+                          <a:off x="0" y="0"/>
+                          <a:ext cx="1288473" cy="136566"/>
+                        </a:xfrm>
+                        <a:prstGeom prst="rect">
+                          <a:avLst/>
+                        </a:prstGeom>
+                        <a:noFill/>
+                        <a:ln>
+                          <a:solidFill>
+                            <a:srgbClr val="FF0000"/>
+                          </a:solidFill>
+                        </a:ln>
+                      </wps:spPr>
+                      <wps:style>
+                        <a:lnRef idx="2">
+                          <a:schemeClr val="accent1">
+                            <a:shade val="50000"/>
+                          </a:schemeClr>
+                        </a:lnRef>
+                        <a:fillRef idx="1">
+                          <a:schemeClr val="accent1"/>
+                        </a:fillRef>
+                        <a:effectRef idx="0">
+                          <a:schemeClr val="accent1"/>
+                        </a:effectRef>
+                        <a:fontRef idx="minor">
+                          <a:schemeClr val="lt1"/>
+                        </a:fontRef>
+                      </wps:style>
+                      <wps:bodyPr rot="0" spcFirstLastPara="0" vertOverflow="overflow" horzOverflow="overflow" vert="horz" wrap="square" lIns="91440" tIns="45720" rIns="91440" bIns="45720" numCol="1" spcCol="0" rtlCol="0" fromWordArt="0" anchor="ctr" anchorCtr="0" forceAA="0" compatLnSpc="1">
+                        <a:prstTxWarp prst="textNoShape">
+                          <a:avLst/>
+                        </a:prstTxWarp>
+                        <a:noAutofit/>
+                      </wps:bodyPr>
+                    </wps:wsp>
+                  </a:graphicData>
+                </a:graphic>
+                <wp14:sizeRelH relativeFrom="margin">
+                  <wp14:pctWidth>0</wp14:pctWidth>
+                </wp14:sizeRelH>
+                <wp14:sizeRelV relativeFrom="margin">
+                  <wp14:pctHeight>0</wp14:pctHeight>
+                </wp14:sizeRelV>
+              </wp:anchor>
+            </w:drawing>
+          </mc:Choice>
+          <mc:Fallback>
+            <w:pict>
+              <v:rect w14:anchorId="59B9090F" id="Rectangle 24" o:spid="_x0000_s1026" style="position:absolute;margin-left:203.8pt;margin-top:39.75pt;width:101.45pt;height:10.75pt;z-index:251677696;visibility:visible;mso-wrap-style:square;mso-width-percent:0;mso-height-percent:0;mso-wrap-distance-left:9pt;mso-wrap-distance-top:0;mso-wrap-distance-right:9pt;mso-wrap-distance-bottom:0;mso-position-horizontal:absolute;mso-position-horizontal-relative:text;mso-position-vertical:absolute;mso-position-vertical-relative:text;mso-width-percent:0;mso-height-percent:0;mso-width-relative:margin;mso-height-relative:margin;v-text-anchor:middle" o:gfxdata="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" filled="f" strokecolor="red" strokeweight="1pt"/>
+            </w:pict>
+          </mc:Fallback>
+        </mc:AlternateContent>
+      </w:r>
+      <w:r>
+        <w:t>Original data:</w:t>
+      </w:r>
+      <w:r>
+        <w:rPr>
+          <w:noProof/>
+        </w:rPr>
+        <w:drawing>
+          <wp:inline distT="0" distB="0" distL="0" distR="0" wp14:anchorId="078927DE" wp14:editId="33CB2A8B">
+            <wp:extent cx="4286250" cy="1685925"/>
+            <wp:effectExtent l="0" t="0" r="0" b="9525"/>
+            <wp:docPr id="20" name="Picture 20"/>
+            <wp:cNvGraphicFramePr>
+              <a:graphicFrameLocks xmlns:a="http://schemas.openxmlformats.org/drawingml/2006/main" noChangeAspect="1"/>
+            </wp:cNvGraphicFramePr>
+            <a:graphic xmlns:a="http://schemas.openxmlformats.org/drawingml/2006/main">
+              <a:graphicData uri="http://schemas.openxmlformats.org/drawingml/2006/picture">
+                <pic:pic xmlns:pic="http://schemas.openxmlformats.org/drawingml/2006/picture">
+                  <pic:nvPicPr>
+                    <pic:cNvPr id="1" name=""/>
+                    <pic:cNvPicPr/>
+                  </pic:nvPicPr>
+                  <pic:blipFill>
+                    <a:blip r:embed="rId15"/>
+                    <a:stretch>
+                      <a:fillRect/>
+                    </a:stretch>
+                  </pic:blipFill>
+                  <pic:spPr>
+                    <a:xfrm>
+                      <a:off x="0" y="0"/>
+                      <a:ext cx="4286250" cy="1685925"/>
+                    </a:xfrm>
+                    <a:prstGeom prst="rect">
+                      <a:avLst/>
+                    </a:prstGeom>
+                  </pic:spPr>
+                </pic:pic>
+              </a:graphicData>
+            </a:graphic>
+          </wp:inline>
+        </w:drawing>
+      </w:r>
+    </w:p>
+    <w:p>
+      <w:pPr>
+        <w:jc w:val="center"/>
+      </w:pPr>
+      <w:r>
+        <w:rPr>
+          <w:noProof/>
+        </w:rPr>
+        <mc:AlternateContent>
+          <mc:Choice Requires="wps">
+            <w:drawing>
+              <wp:anchor distT="0" distB="0" distL="114300" distR="114300" simplePos="0" relativeHeight="251685888" behindDoc="0" locked="0" layoutInCell="1" allowOverlap="1" wp14:anchorId="6E390246" wp14:editId="45F71666">
+                <wp:simplePos x="0" y="0"/>
+                <wp:positionH relativeFrom="column">
+                  <wp:posOffset>2621346</wp:posOffset>
+                </wp:positionH>
+                <wp:positionV relativeFrom="paragraph">
+                  <wp:posOffset>847090</wp:posOffset>
+                </wp:positionV>
+                <wp:extent cx="1229096" cy="136566"/>
+                <wp:effectExtent l="0" t="0" r="28575" b="15875"/>
+                <wp:wrapNone/>
+                <wp:docPr id="28" name="Rectangle 28"/>
+                <wp:cNvGraphicFramePr/>
+                <a:graphic xmlns:a="http://schemas.openxmlformats.org/drawingml/2006/main">
+                  <a:graphicData uri="http://schemas.microsoft.com/office/word/2010/wordprocessingShape">
+                    <wps:wsp>
+                      <wps:cNvSpPr/>
+                      <wps:spPr>
+                        <a:xfrm>
+                          <a:off x="0" y="0"/>
+                          <a:ext cx="1229096" cy="136566"/>
+                        </a:xfrm>
+                        <a:prstGeom prst="rect">
+                          <a:avLst/>
+                        </a:prstGeom>
+                        <a:noFill/>
+                        <a:ln>
+                          <a:solidFill>
+                            <a:srgbClr val="FF0000"/>
+                          </a:solidFill>
+                        </a:ln>
+                      </wps:spPr>
+                      <wps:style>
+                        <a:lnRef idx="2">
+                          <a:schemeClr val="accent1">
+                            <a:shade val="50000"/>
+                          </a:schemeClr>
+                        </a:lnRef>
+                        <a:fillRef idx="1">
+                          <a:schemeClr val="accent1"/>
+                        </a:fillRef>
+                        <a:effectRef idx="0">
+                          <a:schemeClr val="accent1"/>
+                        </a:effectRef>
+                        <a:fontRef idx="minor">
+                          <a:schemeClr val="lt1"/>
+                        </a:fontRef>
+                      </wps:style>
+                      <wps:bodyPr rot="0" spcFirstLastPara="0" vertOverflow="overflow" horzOverflow="overflow" vert="horz" wrap="square" lIns="91440" tIns="45720" rIns="91440" bIns="45720" numCol="1" spcCol="0" rtlCol="0" fromWordArt="0" anchor="ctr" anchorCtr="0" forceAA="0" compatLnSpc="1">
+                        <a:prstTxWarp prst="textNoShape">
+                          <a:avLst/>
+                        </a:prstTxWarp>
+                        <a:noAutofit/>
+                      </wps:bodyPr>
+                    </wps:wsp>
+                  </a:graphicData>
+                </a:graphic>
+                <wp14:sizeRelH relativeFrom="margin">
+                  <wp14:pctWidth>0</wp14:pctWidth>
+                </wp14:sizeRelH>
+                <wp14:sizeRelV relativeFrom="margin">
+                  <wp14:pctHeight>0</wp14:pctHeight>
+                </wp14:sizeRelV>
+              </wp:anchor>
+            </w:drawing>
+          </mc:Choice>
+          <mc:Fallback>
+            <w:pict>
+              <v:rect w14:anchorId="504C6EE8" id="Rectangle 28" o:spid="_x0000_s1026" style="position:absolute;margin-left:206.4pt;margin-top:66.7pt;width:96.8pt;height:10.75pt;z-index:251685888;visibility:visible;mso-wrap-style:square;mso-width-percent:0;mso-height-percent:0;mso-wrap-distance-left:9pt;mso-wrap-distance-top:0;mso-wrap-distance-right:9pt;mso-wrap-distance-bottom:0;mso-position-horizontal:absolute;mso-position-horizontal-relative:text;mso-position-vertical:absolute;mso-position-vertical-relative:text;mso-width-percent:0;mso-height-percent:0;mso-width-relative:margin;mso-height-relative:margin;v-text-anchor:middle" o:gfxdata="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" filled="f" strokecolor="red" strokeweight="1pt"/>
+            </w:pict>
+          </mc:Fallback>
+        </mc:AlternateContent>
+      </w:r>
+      <w:r>
+        <w:rPr>
+          <w:noProof/>
+        </w:rPr>
+        <mc:AlternateContent>
+          <mc:Choice Requires="wps">
+            <w:drawing>
+              <wp:anchor distT="0" distB="0" distL="114300" distR="114300" simplePos="0" relativeHeight="251681792" behindDoc="0" locked="0" layoutInCell="1" allowOverlap="1" wp14:anchorId="1C93A88B" wp14:editId="2F5BD440">
+                <wp:simplePos x="0" y="0"/>
+                <wp:positionH relativeFrom="column">
+                  <wp:posOffset>2615565</wp:posOffset>
+                </wp:positionH>
+                <wp:positionV relativeFrom="paragraph">
+                  <wp:posOffset>277495</wp:posOffset>
+                </wp:positionV>
+                <wp:extent cx="1228725" cy="136525"/>
+                <wp:effectExtent l="0" t="0" r="28575" b="15875"/>
+                <wp:wrapNone/>
+                <wp:docPr id="26" name="Rectangle 26"/>
+                <wp:cNvGraphicFramePr/>
+                <a:graphic xmlns:a="http://schemas.openxmlformats.org/drawingml/2006/main">
+                  <a:graphicData uri="http://schemas.microsoft.com/office/word/2010/wordprocessingShape">
+                    <wps:wsp>
+                      <wps:cNvSpPr/>
+                      <wps:spPr>
+                        <a:xfrm>
+                          <a:off x="0" y="0"/>
+                          <a:ext cx="1228725" cy="136525"/>
+                        </a:xfrm>
+                        <a:prstGeom prst="rect">
+                          <a:avLst/>
+                        </a:prstGeom>
+                        <a:noFill/>
+                        <a:ln>
+                          <a:solidFill>
+                            <a:srgbClr val="FF0000"/>
+                          </a:solidFill>
+                        </a:ln>
+                      </wps:spPr>
+                      <wps:style>
+                        <a:lnRef idx="2">
+                          <a:schemeClr val="accent1">
+                            <a:shade val="50000"/>
+                          </a:schemeClr>
+                        </a:lnRef>
+                        <a:fillRef idx="1">
+                          <a:schemeClr val="accent1"/>
+                        </a:fillRef>
+                        <a:effectRef idx="0">
+                          <a:schemeClr val="accent1"/>
+                        </a:effectRef>
+                        <a:fontRef idx="minor">
+                          <a:schemeClr val="lt1"/>
+                        </a:fontRef>
+                      </wps:style>
+                      <wps:bodyPr rot="0" spcFirstLastPara="0" vertOverflow="overflow" horzOverflow="overflow" vert="horz" wrap="square" lIns="91440" tIns="45720" rIns="91440" bIns="45720" numCol="1" spcCol="0" rtlCol="0" fromWordArt="0" anchor="ctr" anchorCtr="0" forceAA="0" compatLnSpc="1">
+                        <a:prstTxWarp prst="textNoShape">
+                          <a:avLst/>
+                        </a:prstTxWarp>
+                        <a:noAutofit/>
+                      </wps:bodyPr>
+                    </wps:wsp>
+                  </a:graphicData>
+                </a:graphic>
+                <wp14:sizeRelH relativeFrom="margin">
+                  <wp14:pctWidth>0</wp14:pctWidth>
+                </wp14:sizeRelH>
+                <wp14:sizeRelV relativeFrom="margin">
+                  <wp14:pctHeight>0</wp14:pctHeight>
+                </wp14:sizeRelV>
+              </wp:anchor>
+            </w:drawing>
+          </mc:Choice>
+          <mc:Fallback>
+            <w:pict>
+              <v:rect w14:anchorId="151C2456" id="Rectangle 26" o:spid="_x0000_s1026" style="position:absolute;margin-left:205.95pt;margin-top:21.85pt;width:96.75pt;height:10.75pt;z-index:251681792;visibility:visible;mso-wrap-style:square;mso-width-percent:0;mso-height-percent:0;mso-wrap-distance-left:9pt;mso-wrap-distance-top:0;mso-wrap-distance-right:9pt;mso-wrap-distance-bottom:0;mso-position-horizontal:absolute;mso-position-horizontal-relative:text;mso-position-vertical:absolute;mso-position-vertical-relative:text;mso-width-percent:0;mso-height-percent:0;mso-width-relative:margin;mso-height-relative:margin;v-text-anchor:middle" o:gfxdata="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" filled="f" strokecolor="red" strokeweight="1pt"/>
+            </w:pict>
+          </mc:Fallback>
+        </mc:AlternateContent>
+      </w:r>
+      <w:r>
+        <w:rPr>
+          <w:noProof/>
+        </w:rPr>
+        <mc:AlternateContent>
+          <mc:Choice Requires="wps">
+            <w:drawing>
+              <wp:anchor distT="0" distB="0" distL="114300" distR="114300" simplePos="0" relativeHeight="251683840" behindDoc="0" locked="0" layoutInCell="1" allowOverlap="1" wp14:anchorId="1B789AE8" wp14:editId="35ED7B5E">
+                <wp:simplePos x="0" y="0"/>
+                <wp:positionH relativeFrom="column">
+                  <wp:posOffset>2615689</wp:posOffset>
+                </wp:positionH>
+                <wp:positionV relativeFrom="paragraph">
+                  <wp:posOffset>473710</wp:posOffset>
+                </wp:positionV>
+                <wp:extent cx="1229096" cy="136566"/>
+                <wp:effectExtent l="0" t="0" r="28575" b="15875"/>
+                <wp:wrapNone/>
+                <wp:docPr id="27" name="Rectangle 27"/>
+                <wp:cNvGraphicFramePr/>
+                <a:graphic xmlns:a="http://schemas.openxmlformats.org/drawingml/2006/main">
+                  <a:graphicData uri="http://schemas.microsoft.com/office/word/2010/wordprocessingShape">
+                    <wps:wsp>
+                      <wps:cNvSpPr/>
+                      <wps:spPr>
+                        <a:xfrm>
+                          <a:off x="0" y="0"/>
+                          <a:ext cx="1229096" cy="136566"/>
+                        </a:xfrm>
+                        <a:prstGeom prst="rect">
+                          <a:avLst/>
+                        </a:prstGeom>
+                        <a:noFill/>
+                        <a:ln>
+                          <a:solidFill>
+                            <a:srgbClr val="FF0000"/>
+                          </a:solidFill>
+                        </a:ln>
+                      </wps:spPr>
+                      <wps:style>
+                        <a:lnRef idx="2">
+                          <a:schemeClr val="accent1">
+                            <a:shade val="50000"/>
+                          </a:schemeClr>
+                        </a:lnRef>
+                        <a:fillRef idx="1">
+                          <a:schemeClr val="accent1"/>
+                        </a:fillRef>
+                        <a:effectRef idx="0">
+                          <a:schemeClr val="accent1"/>
+                        </a:effectRef>
+                        <a:fontRef idx="minor">
+                          <a:schemeClr val="lt1"/>
+                        </a:fontRef>
+                      </wps:style>
+                      <wps:bodyPr rot="0" spcFirstLastPara="0" vertOverflow="overflow" horzOverflow="overflow" vert="horz" wrap="square" lIns="91440" tIns="45720" rIns="91440" bIns="45720" numCol="1" spcCol="0" rtlCol="0" fromWordArt="0" anchor="ctr" anchorCtr="0" forceAA="0" compatLnSpc="1">
+                        <a:prstTxWarp prst="textNoShape">
+                          <a:avLst/>
+                        </a:prstTxWarp>
+                        <a:noAutofit/>
+                      </wps:bodyPr>
+                    </wps:wsp>
+                  </a:graphicData>
+                </a:graphic>
+                <wp14:sizeRelH relativeFrom="margin">
+                  <wp14:pctWidth>0</wp14:pctWidth>
+                </wp14:sizeRelH>
+                <wp14:sizeRelV relativeFrom="margin">
+                  <wp14:pctHeight>0</wp14:pctHeight>
+                </wp14:sizeRelV>
+              </wp:anchor>
+            </w:drawing>
+          </mc:Choice>
+          <mc:Fallback>
+            <w:pict>
+              <v:rect w14:anchorId="6801087C" id="Rectangle 27" o:spid="_x0000_s1026" style="position:absolute;margin-left:205.95pt;margin-top:37.3pt;width:96.8pt;height:10.75pt;z-index:251683840;visibility:visible;mso-wrap-style:square;mso-width-percent:0;mso-height-percent:0;mso-wrap-distance-left:9pt;mso-wrap-distance-top:0;mso-wrap-distance-right:9pt;mso-wrap-distance-bottom:0;mso-position-horizontal:absolute;mso-position-horizontal-relative:text;mso-position-vertical:absolute;mso-position-vertical-relative:text;mso-width-percent:0;mso-height-percent:0;mso-width-relative:margin;mso-height-relative:margin;v-text-anchor:middle" o:gfxdata="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" filled="f" strokecolor="red" strokeweight="1pt"/>
+            </w:pict>
+          </mc:Fallback>
+        </mc:AlternateContent>
+      </w:r>
+      <w:r>
+        <w:t>After ordering:</w:t>
+      </w:r>
+      <w:r>
+        <w:rPr>
+          <w:noProof/>
+        </w:rPr>
+        <w:drawing>
+          <wp:inline distT="0" distB="0" distL="0" distR="0" wp14:anchorId="68B6C637" wp14:editId="46DF1435">
+            <wp:extent cx="4276725" cy="1647825"/>
+            <wp:effectExtent l="0" t="0" r="9525" b="9525"/>
+            <wp:docPr id="21" name="Picture 21"/>
+            <wp:cNvGraphicFramePr>
+              <a:graphicFrameLocks xmlns:a="http://schemas.openxmlformats.org/drawingml/2006/main" noChangeAspect="1"/>
+            </wp:cNvGraphicFramePr>
+            <a:graphic xmlns:a="http://schemas.openxmlformats.org/drawingml/2006/main">
+              <a:graphicData uri="http://schemas.openxmlformats.org/drawingml/2006/picture">
+                <pic:pic xmlns:pic="http://schemas.openxmlformats.org/drawingml/2006/picture">
+                  <pic:nvPicPr>
+                    <pic:cNvPr id="1" name=""/>
+                    <pic:cNvPicPr/>
+                  </pic:nvPicPr>
+                  <pic:blipFill>
+                    <a:blip r:embed="rId16"/>
+                    <a:stretch>
+                      <a:fillRect/>
+                    </a:stretch>
+                  </pic:blipFill>
+                  <pic:spPr>
+                    <a:xfrm>
+                      <a:off x="0" y="0"/>
+                      <a:ext cx="4276725" cy="1647825"/>
+                    </a:xfrm>
+                    <a:prstGeom prst="rect">
+                      <a:avLst/>
+                    </a:prstGeom>
                   </pic:spPr>
                 </pic:pic>
               </a:graphicData>

</xml_diff>